<commit_message>
edited styleguide - created index and style file
</commit_message>
<xml_diff>
--- a/styleguide/Kinophil-styleguide.docx
+++ b/styleguide/Kinophil-styleguide.docx
@@ -25,11 +25,11 @@
         <w:tblLook w:val="0620" w:firstRow="1" w:lastRow="0" w:firstColumn="0" w:lastColumn="0" w:noHBand="1" w:noVBand="1"/>
       </w:tblPr>
       <w:tblGrid>
-        <w:gridCol w:w="559"/>
-        <w:gridCol w:w="279"/>
-        <w:gridCol w:w="9795"/>
-        <w:gridCol w:w="399"/>
-        <w:gridCol w:w="610"/>
+        <w:gridCol w:w="978"/>
+        <w:gridCol w:w="378"/>
+        <w:gridCol w:w="9139"/>
+        <w:gridCol w:w="501"/>
+        <w:gridCol w:w="646"/>
       </w:tblGrid>
       <w:tr>
         <w:trPr>
@@ -422,7 +422,7 @@
                 </mc:Choice>
                 <mc:Fallback>
                   <w:pict>
-                    <v:shape w14:anchorId="220C1903" id="Freeform: Shape 3" o:spid="_x0000_s1026" alt="&quot;&quot;" style="width:46.1pt;height:7.2pt;visibility:visible;mso-wrap-style:square;mso-left-percent:-10001;mso-top-percent:-10001;mso-position-horizontal:absolute;mso-position-horizontal-relative:char;mso-position-vertical:absolute;mso-position-vertical-relative:line;mso-left-percent:-10001;mso-top-percent:-10001;v-text-anchor:middle" coordsize="581601,88582" o:gfxdata="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" path="m542407,c520913,,501948,15186,498155,36698l,36698,,54415r498155,c501948,75928,520913,91113,542407,91113v25287,,45517,-20247,45517,-45556c587924,21513,567694,,542407,xm542407,73397v-12644,,-22758,-7593,-26551,-18982l515856,37964v3793,-11389,13907,-18982,26551,-18982c557579,18982,570223,31637,570223,46822v,15186,-12644,26575,-27816,26575xe" fillcolor="#718eb5" stroked="f" strokeweight=".35089mm">
+                    <v:shape w14:anchorId="4C889C01" id="Freeform: Shape 3" o:spid="_x0000_s1026" alt="&quot;&quot;" style="width:46.1pt;height:7.2pt;visibility:visible;mso-wrap-style:square;mso-left-percent:-10001;mso-top-percent:-10001;mso-position-horizontal:absolute;mso-position-horizontal-relative:char;mso-position-vertical:absolute;mso-position-vertical-relative:line;mso-left-percent:-10001;mso-top-percent:-10001;v-text-anchor:middle" coordsize="581601,88582" o:gfxdata="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" path="m542407,c520913,,501948,15186,498155,36698l,36698,,54415r498155,c501948,75928,520913,91113,542407,91113v25287,,45517,-20247,45517,-45556c587924,21513,567694,,542407,xm542407,73397v-12644,,-22758,-7593,-26551,-18982l515856,37964v3793,-11389,13907,-18982,26551,-18982c557579,18982,570223,31637,570223,46822v,15186,-12644,26575,-27816,26575xe" fillcolor="#718eb5" stroked="f" strokeweight=".35089mm">
                       <v:stroke joinstyle="miter"/>
                       <v:path arrowok="t" o:connecttype="custom" o:connectlocs="545778,0;501251,37882;0,37882;0,56171;501251,56171;545778,94053;591578,47027;545778,0;545778,75765;519062,56171;519062,39189;545778,19594;573767,48333;545778,75765" o:connectangles="0,0,0,0,0,0,0,0,0,0,0,0,0,0"/>
                       <w10:anchorlock/>
@@ -626,7 +626,7 @@
                 </mc:Choice>
                 <mc:Fallback>
                   <w:pict>
-                    <v:shape w14:anchorId="570E5924" id="Freeform: Shape 4" o:spid="_x0000_s1026" alt="&quot;&quot;" style="width:46.8pt;height:7pt;visibility:visible;mso-wrap-style:square;mso-left-percent:-10001;mso-top-percent:-10001;mso-position-horizontal:absolute;mso-position-horizontal-relative:char;mso-position-vertical:absolute;mso-position-vertical-relative:line;mso-left-percent:-10001;mso-top-percent:-10001;v-text-anchor:middle" coordsize="594245,88582" o:gfxdata="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" path="m598039,36698r-508270,c85976,15186,67011,,45517,,20230,,,20247,,45557,,70866,20230,91113,45517,91113v21494,,40459,-15185,44252,-36698l598039,54415r,-17717xm45517,73397c30344,73397,17701,60742,17701,45557v,-15186,12643,-27841,27816,-27841c60689,17716,73333,30371,73333,45557v,16451,-12644,27840,-27816,27840xe" fillcolor="#718eb5 [3206]" stroked="f" strokeweight=".35089mm">
+                    <v:shape w14:anchorId="040FA9F4" id="Freeform: Shape 4" o:spid="_x0000_s1026" alt="&quot;&quot;" style="width:46.8pt;height:7pt;visibility:visible;mso-wrap-style:square;mso-left-percent:-10001;mso-top-percent:-10001;mso-position-horizontal:absolute;mso-position-horizontal-relative:char;mso-position-vertical:absolute;mso-position-vertical-relative:line;mso-left-percent:-10001;mso-top-percent:-10001;v-text-anchor:middle" coordsize="594245,88582" o:gfxdata="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" path="m598039,36698r-508270,c85976,15186,67011,,45517,,20230,,,20247,,45557,,70866,20230,91113,45517,91113v21494,,40459,-15185,44252,-36698l598039,54415r,-17717xm45517,73397c30344,73397,17701,60742,17701,45557v,-15186,12643,-27841,27816,-27841c60689,17716,73333,30371,73333,45557v,16451,-12644,27840,-27816,27840xe" fillcolor="#718eb5 [3206]" stroked="f" strokeweight=".35089mm">
                       <v:stroke joinstyle="miter"/>
                       <v:path arrowok="t" o:connecttype="custom" o:connectlocs="598039,36698;89769,36698;45517,0;0,45558;45517,91114;89769,54416;598039,54416;598039,36698;45517,73398;17701,45558;45517,17716;73333,45558;45517,73398" o:connectangles="0,0,0,0,0,0,0,0,0,0,0,0,0"/>
                       <w10:anchorlock/>
@@ -906,7 +906,7 @@
                 </mc:Choice>
                 <mc:Fallback>
                   <w:pict>
-                    <v:line w14:anchorId="788190E6" id="Straight Connector 13" o:spid="_x0000_s1026" alt="Blue line" style="visibility:visible;mso-wrap-style:square;mso-left-percent:-10001;mso-top-percent:-10001;mso-position-horizontal:absolute;mso-position-horizontal-relative:char;mso-position-vertical:absolute;mso-position-vertical-relative:line;mso-left-percent:-10001;mso-top-percent:-10001" from="0,0" to="41.1pt,0" o:gfxdata="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" strokecolor="#718eb5 [3206]" strokeweight="1.5pt">
+                    <v:line w14:anchorId="44024F2A" id="Straight Connector 13" o:spid="_x0000_s1026" alt="Blue line" style="visibility:visible;mso-wrap-style:square;mso-left-percent:-10001;mso-top-percent:-10001;mso-position-horizontal:absolute;mso-position-horizontal-relative:char;mso-position-vertical:absolute;mso-position-vertical-relative:line;mso-left-percent:-10001;mso-top-percent:-10001" from="0,0" to="41.1pt,0" o:gfxdata="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" strokecolor="#718eb5 [3206]" strokeweight="1.5pt">
                       <v:stroke joinstyle="miter"/>
                       <w10:anchorlock/>
                     </v:line>
@@ -1136,7 +1136,14 @@
               <w:rPr>
                 <w:lang w:val="it-CH"/>
               </w:rPr>
-              <w:t>22223b</w:t>
+              <w:t>22223</w:t>
+            </w:r>
+            <w:proofErr w:type="gramStart"/>
+            <w:r>
+              <w:rPr>
+                <w:lang w:val="it-CH"/>
+              </w:rPr>
+              <w:t>b</w:t>
             </w:r>
             <w:r>
               <w:rPr>
@@ -1148,7 +1155,14 @@
               <w:rPr>
                 <w:lang w:val="it-CH"/>
               </w:rPr>
-              <w:t>9a8c98</w:t>
+              <w:t>9</w:t>
+            </w:r>
+            <w:proofErr w:type="gramEnd"/>
+            <w:r>
+              <w:rPr>
+                <w:lang w:val="it-CH"/>
+              </w:rPr>
+              <w:t>a8c98</w:t>
             </w:r>
             <w:r>
               <w:rPr>
@@ -1530,7 +1544,7 @@
                 </mc:Choice>
                 <mc:Fallback>
                   <w:pict>
-                    <v:line w14:anchorId="28CD7ADA" id="Straight Connector 14" o:spid="_x0000_s1026" alt="Blue line" style="visibility:visible;mso-wrap-style:square;mso-left-percent:-10001;mso-top-percent:-10001;mso-position-horizontal:absolute;mso-position-horizontal-relative:char;mso-position-vertical:absolute;mso-position-vertical-relative:line;mso-left-percent:-10001;mso-top-percent:-10001" from="0,0" to="41.1pt,0" o:gfxdata="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" strokecolor="#718eb5 [3206]" strokeweight="1.5pt">
+                    <v:line w14:anchorId="7596E39F" id="Straight Connector 14" o:spid="_x0000_s1026" alt="Blue line" style="visibility:visible;mso-wrap-style:square;mso-left-percent:-10001;mso-top-percent:-10001;mso-position-horizontal:absolute;mso-position-horizontal-relative:char;mso-position-vertical:absolute;mso-position-vertical-relative:line;mso-left-percent:-10001;mso-top-percent:-10001" from="0,0" to="41.1pt,0" o:gfxdata="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" strokecolor="#718eb5 [3206]" strokeweight="1.5pt">
                       <v:stroke joinstyle="miter"/>
                       <w10:anchorlock/>
                     </v:line>
@@ -1829,7 +1843,7 @@
                 </mc:Choice>
                 <mc:Fallback>
                   <w:pict>
-                    <v:line w14:anchorId="4BBC9317" id="Straight Connector 24" o:spid="_x0000_s1026" alt="Blue line" style="visibility:visible;mso-wrap-style:square;mso-left-percent:-10001;mso-top-percent:-10001;mso-position-horizontal:absolute;mso-position-horizontal-relative:char;mso-position-vertical:absolute;mso-position-vertical-relative:line;mso-left-percent:-10001;mso-top-percent:-10001" from="0,0" to="41.1pt,0" o:gfxdata="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" strokecolor="#718eb5 [3206]" strokeweight="1.5pt">
+                    <v:line w14:anchorId="617BC76E" id="Straight Connector 24" o:spid="_x0000_s1026" alt="Blue line" style="visibility:visible;mso-wrap-style:square;mso-left-percent:-10001;mso-top-percent:-10001;mso-position-horizontal:absolute;mso-position-horizontal-relative:char;mso-position-vertical:absolute;mso-position-vertical-relative:line;mso-left-percent:-10001;mso-top-percent:-10001" from="0,0" to="41.1pt,0" o:gfxdata="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" strokecolor="#718eb5 [3206]" strokeweight="1.5pt">
                       <v:stroke joinstyle="miter"/>
                       <w10:anchorlock/>
                     </v:line>
@@ -1973,6 +1987,7 @@
                 <w:lang w:val="it-CH"/>
               </w:rPr>
             </w:pPr>
+            <w:proofErr w:type="gramStart"/>
             <w:r>
               <w:rPr>
                 <w:lang w:val="it-CH"/>
@@ -1995,7 +2010,14 @@
               <w:rPr>
                 <w:lang w:val="it-CH"/>
               </w:rPr>
-              <w:t xml:space="preserve">c9ada7    </w:t>
+              <w:t>c</w:t>
+            </w:r>
+            <w:proofErr w:type="gramEnd"/>
+            <w:r>
+              <w:rPr>
+                <w:lang w:val="it-CH"/>
+              </w:rPr>
+              <w:t xml:space="preserve">9ada7    </w:t>
             </w:r>
           </w:p>
           <w:p>
@@ -2339,7 +2361,7 @@
                 </mc:Choice>
                 <mc:Fallback>
                   <w:pict>
-                    <v:line w14:anchorId="62C961A1" id="Straight Connector 26" o:spid="_x0000_s1026" alt="Blue line" style="visibility:visible;mso-wrap-style:square;mso-left-percent:-10001;mso-top-percent:-10001;mso-position-horizontal:absolute;mso-position-horizontal-relative:char;mso-position-vertical:absolute;mso-position-vertical-relative:line;mso-left-percent:-10001;mso-top-percent:-10001" from="0,0" to="41.1pt,0" o:gfxdata="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" strokecolor="#718eb5 [3206]" strokeweight="1.5pt">
+                    <v:line w14:anchorId="749958A0" id="Straight Connector 26" o:spid="_x0000_s1026" alt="Blue line" style="visibility:visible;mso-wrap-style:square;mso-left-percent:-10001;mso-top-percent:-10001;mso-position-horizontal:absolute;mso-position-horizontal-relative:char;mso-position-vertical:absolute;mso-position-vertical-relative:line;mso-left-percent:-10001;mso-top-percent:-10001" from="0,0" to="41.1pt,0" o:gfxdata="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" strokecolor="#718eb5 [3206]" strokeweight="1.5pt">
                       <v:stroke joinstyle="miter"/>
                       <w10:anchorlock/>
                     </v:line>
@@ -2581,7 +2603,7 @@
             <w:gridSpan w:val="5"/>
             <w:tcBorders>
               <w:top w:val="single" w:sz="4" w:space="0" w:color="auto"/>
-              <w:bottom w:val="single" w:sz="12" w:space="0" w:color="000000" w:themeColor="text1"/>
+              <w:bottom w:val="single" w:sz="4" w:space="0" w:color="auto"/>
               <w:right w:val="single" w:sz="12" w:space="0" w:color="auto"/>
             </w:tcBorders>
             <w:shd w:val="clear" w:color="auto" w:fill="FFFFFF" w:themeFill="background1"/>
@@ -2664,7 +2686,7 @@
                 </mc:Choice>
                 <mc:Fallback>
                   <w:pict>
-                    <v:line w14:anchorId="77032387" id="Straight Connector 30" o:spid="_x0000_s1026" alt="Blue line" style="visibility:visible;mso-wrap-style:square;mso-left-percent:-10001;mso-top-percent:-10001;mso-position-horizontal:absolute;mso-position-horizontal-relative:char;mso-position-vertical:absolute;mso-position-vertical-relative:line;mso-left-percent:-10001;mso-top-percent:-10001" from="0,0" to="41.1pt,0" o:gfxdata="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" strokecolor="#718eb5 [3206]" strokeweight="1.5pt">
+                    <v:line w14:anchorId="07529772" id="Straight Connector 30" o:spid="_x0000_s1026" alt="Blue line" style="visibility:visible;mso-wrap-style:square;mso-left-percent:-10001;mso-top-percent:-10001;mso-position-horizontal:absolute;mso-position-horizontal-relative:char;mso-position-vertical:absolute;mso-position-vertical-relative:line;mso-left-percent:-10001;mso-top-percent:-10001" from="0,0" to="41.1pt,0" o:gfxdata="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" strokecolor="#718eb5 [3206]" strokeweight="1.5pt">
                       <v:stroke joinstyle="miter"/>
                       <w10:anchorlock/>
                     </v:line>
@@ -2720,11 +2742,401 @@
               </w:drawing>
             </w:r>
           </w:p>
+          <w:p>
+            <w:pPr>
+              <w:rPr>
+                <w:lang w:val="it-CH"/>
+              </w:rPr>
+            </w:pPr>
+            <w:proofErr w:type="gramStart"/>
+            <w:r>
+              <w:rPr>
+                <w:lang w:val="it-CH"/>
+              </w:rPr>
+              <w:t>Source:</w:t>
+            </w:r>
+            <w:r>
+              <w:rPr>
+                <w:lang w:val="it-CH"/>
+              </w:rPr>
+              <w:t>https://studio.tailorbrands.com/business/76608399/wizard/editor?backTo=studio&amp;currentId=5470212723&amp;logosStepId=473521057&amp;origBrandVersionId=5470212723&amp;originalIndex=0</w:t>
+            </w:r>
+            <w:proofErr w:type="gramEnd"/>
+          </w:p>
+          <w:p>
+            <w:pPr>
+              <w:rPr>
+                <w:lang w:val="it-CH"/>
+              </w:rPr>
+            </w:pPr>
+          </w:p>
+        </w:tc>
+      </w:tr>
+      <w:tr>
+        <w:trPr>
+          <w:trHeight w:val="24"/>
+        </w:trPr>
+        <w:tc>
+          <w:tcPr>
+            <w:tcW w:w="11642" w:type="dxa"/>
+            <w:gridSpan w:val="5"/>
+            <w:tcBorders>
+              <w:top w:val="single" w:sz="4" w:space="0" w:color="auto"/>
+              <w:bottom w:val="single" w:sz="12" w:space="0" w:color="000000" w:themeColor="text1"/>
+              <w:right w:val="single" w:sz="12" w:space="0" w:color="auto"/>
+            </w:tcBorders>
+            <w:shd w:val="clear" w:color="auto" w:fill="FFFFFF" w:themeFill="background1"/>
+          </w:tcPr>
+          <w:p>
+            <w:pPr>
+              <w:pStyle w:val="Heading1"/>
+              <w:outlineLvl w:val="0"/>
+              <w:rPr>
+                <w:lang w:val="it-CH"/>
+              </w:rPr>
+            </w:pPr>
+            <w:r>
+              <w:rPr>
+                <w:lang w:val="it-CH"/>
+              </w:rPr>
+              <w:t>Navbar</w:t>
+            </w:r>
+          </w:p>
+          <w:p>
+            <w:pPr>
+              <w:rPr>
+                <w:lang w:val="it-CH"/>
+              </w:rPr>
+            </w:pPr>
+            <w:r>
+              <w:rPr>
+                <w:noProof/>
+                <w:lang w:eastAsia="en-AU"/>
+              </w:rPr>
+              <mc:AlternateContent>
+                <mc:Choice Requires="wps">
+                  <w:drawing>
+                    <wp:inline distT="0" distB="0" distL="0" distR="0" wp14:anchorId="18B00373" wp14:editId="33810847">
+                      <wp:extent cx="521970" cy="0"/>
+                      <wp:effectExtent l="0" t="0" r="0" b="0"/>
+                      <wp:docPr id="32" name="Straight Connector 32" descr="Blue line"/>
+                      <wp:cNvGraphicFramePr/>
+                      <a:graphic xmlns:a="http://schemas.openxmlformats.org/drawingml/2006/main">
+                        <a:graphicData uri="http://schemas.microsoft.com/office/word/2010/wordprocessingShape">
+                          <wps:wsp>
+                            <wps:cNvCnPr/>
+                            <wps:spPr>
+                              <a:xfrm>
+                                <a:off x="0" y="0"/>
+                                <a:ext cx="521970" cy="0"/>
+                              </a:xfrm>
+                              <a:prstGeom prst="line">
+                                <a:avLst/>
+                              </a:prstGeom>
+                              <a:ln w="19050">
+                                <a:solidFill>
+                                  <a:schemeClr val="accent3"/>
+                                </a:solidFill>
+                              </a:ln>
+                            </wps:spPr>
+                            <wps:style>
+                              <a:lnRef idx="1">
+                                <a:schemeClr val="accent1"/>
+                              </a:lnRef>
+                              <a:fillRef idx="0">
+                                <a:schemeClr val="accent1"/>
+                              </a:fillRef>
+                              <a:effectRef idx="0">
+                                <a:schemeClr val="accent1"/>
+                              </a:effectRef>
+                              <a:fontRef idx="minor">
+                                <a:schemeClr val="tx1"/>
+                              </a:fontRef>
+                            </wps:style>
+                            <wps:bodyPr/>
+                          </wps:wsp>
+                        </a:graphicData>
+                      </a:graphic>
+                    </wp:inline>
+                  </w:drawing>
+                </mc:Choice>
+                <mc:Fallback>
+                  <w:pict>
+                    <v:line w14:anchorId="4D515AA3" id="Straight Connector 32" o:spid="_x0000_s1026" alt="Blue line" style="visibility:visible;mso-wrap-style:square;mso-left-percent:-10001;mso-top-percent:-10001;mso-position-horizontal:absolute;mso-position-horizontal-relative:char;mso-position-vertical:absolute;mso-position-vertical-relative:line;mso-left-percent:-10001;mso-top-percent:-10001" from="0,0" to="41.1pt,0" o:gfxdata="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" strokecolor="#718eb5 [3206]" strokeweight="1.5pt">
+                      <v:stroke joinstyle="miter"/>
+                      <w10:anchorlock/>
+                    </v:line>
+                  </w:pict>
+                </mc:Fallback>
+              </mc:AlternateContent>
+            </w:r>
+          </w:p>
+          <w:p>
+            <w:pPr>
+              <w:rPr>
+                <w:lang w:val="it-CH"/>
+              </w:rPr>
+            </w:pPr>
+            <w:r>
+              <w:rPr>
+                <w:lang w:val="it-CH"/>
+              </w:rPr>
+              <w:t xml:space="preserve">Full Screen </w:t>
+            </w:r>
+            <w:proofErr w:type="spellStart"/>
+            <w:r>
+              <w:rPr>
+                <w:lang w:val="it-CH"/>
+              </w:rPr>
+              <w:t>Navbar</w:t>
+            </w:r>
+            <w:proofErr w:type="spellEnd"/>
+          </w:p>
+          <w:p>
+            <w:pPr>
+              <w:rPr>
+                <w:lang w:val="it-CH"/>
+              </w:rPr>
+            </w:pPr>
+            <w:r>
+              <w:rPr>
+                <w:lang w:val="it-CH"/>
+              </w:rPr>
+              <w:t>Open</w:t>
+            </w:r>
+          </w:p>
+          <w:p>
+            <w:pPr>
+              <w:jc w:val="center"/>
+              <w:rPr>
+                <w:lang w:val="it-CH"/>
+              </w:rPr>
+            </w:pPr>
+            <w:r>
+              <w:rPr>
+                <w:noProof/>
+              </w:rPr>
+              <w:drawing>
+                <wp:inline distT="0" distB="0" distL="0" distR="0" wp14:anchorId="23297280" wp14:editId="2AB7DA67">
+                  <wp:extent cx="5731329" cy="3109175"/>
+                  <wp:effectExtent l="114300" t="114300" r="117475" b="148590"/>
+                  <wp:docPr id="34" name="Picture 34"/>
+                  <wp:cNvGraphicFramePr>
+                    <a:graphicFrameLocks xmlns:a="http://schemas.openxmlformats.org/drawingml/2006/main" noChangeAspect="1"/>
+                  </wp:cNvGraphicFramePr>
+                  <a:graphic xmlns:a="http://schemas.openxmlformats.org/drawingml/2006/main">
+                    <a:graphicData uri="http://schemas.openxmlformats.org/drawingml/2006/picture">
+                      <pic:pic xmlns:pic="http://schemas.openxmlformats.org/drawingml/2006/picture">
+                        <pic:nvPicPr>
+                          <pic:cNvPr id="1" name=""/>
+                          <pic:cNvPicPr/>
+                        </pic:nvPicPr>
+                        <pic:blipFill>
+                          <a:blip r:embed="rId26"/>
+                          <a:stretch>
+                            <a:fillRect/>
+                          </a:stretch>
+                        </pic:blipFill>
+                        <pic:spPr>
+                          <a:xfrm>
+                            <a:off x="0" y="0"/>
+                            <a:ext cx="5739852" cy="3113798"/>
+                          </a:xfrm>
+                          <a:prstGeom prst="rect">
+                            <a:avLst/>
+                          </a:prstGeom>
+                          <a:solidFill>
+                            <a:srgbClr val="FFFFFF">
+                              <a:shade val="85000"/>
+                            </a:srgbClr>
+                          </a:solidFill>
+                          <a:ln w="88900" cap="sq">
+                            <a:solidFill>
+                              <a:srgbClr val="FFFFFF"/>
+                            </a:solidFill>
+                            <a:miter lim="800000"/>
+                          </a:ln>
+                          <a:effectLst>
+                            <a:outerShdw blurRad="55000" dist="18000" dir="5400000" algn="tl" rotWithShape="0">
+                              <a:srgbClr val="000000">
+                                <a:alpha val="40000"/>
+                              </a:srgbClr>
+                            </a:outerShdw>
+                          </a:effectLst>
+                          <a:scene3d>
+                            <a:camera prst="orthographicFront"/>
+                            <a:lightRig rig="twoPt" dir="t">
+                              <a:rot lat="0" lon="0" rev="7200000"/>
+                            </a:lightRig>
+                          </a:scene3d>
+                          <a:sp3d>
+                            <a:bevelT w="25400" h="19050"/>
+                            <a:contourClr>
+                              <a:srgbClr val="FFFFFF"/>
+                            </a:contourClr>
+                          </a:sp3d>
+                        </pic:spPr>
+                      </pic:pic>
+                    </a:graphicData>
+                  </a:graphic>
+                </wp:inline>
+              </w:drawing>
+            </w:r>
+          </w:p>
+          <w:p>
+            <w:pPr>
+              <w:rPr>
+                <w:lang w:val="it-CH"/>
+              </w:rPr>
+            </w:pPr>
+          </w:p>
+          <w:p>
+            <w:pPr>
+              <w:rPr>
+                <w:lang w:val="it-CH"/>
+              </w:rPr>
+            </w:pPr>
+          </w:p>
+          <w:p>
+            <w:pPr>
+              <w:rPr>
+                <w:lang w:val="it-CH"/>
+              </w:rPr>
+            </w:pPr>
+          </w:p>
+          <w:p>
+            <w:pPr>
+              <w:rPr>
+                <w:lang w:val="it-CH"/>
+              </w:rPr>
+            </w:pPr>
+          </w:p>
+          <w:p>
+            <w:pPr>
+              <w:rPr>
+                <w:lang w:val="it-CH"/>
+              </w:rPr>
+            </w:pPr>
+            <w:proofErr w:type="spellStart"/>
+            <w:r>
+              <w:rPr>
+                <w:lang w:val="it-CH"/>
+              </w:rPr>
+              <w:lastRenderedPageBreak/>
+              <w:t>Closed</w:t>
+            </w:r>
+            <w:proofErr w:type="spellEnd"/>
+            <w:r>
+              <w:rPr>
+                <w:lang w:val="it-CH"/>
+              </w:rPr>
+              <w:t>:</w:t>
+            </w:r>
+          </w:p>
+          <w:p>
+            <w:pPr>
+              <w:jc w:val="center"/>
+              <w:rPr>
+                <w:lang w:val="it-CH"/>
+              </w:rPr>
+            </w:pPr>
+            <w:r>
+              <w:rPr>
+                <w:noProof/>
+              </w:rPr>
+              <w:drawing>
+                <wp:inline distT="0" distB="0" distL="0" distR="0" wp14:anchorId="6B5A9637" wp14:editId="2FF0BD4F">
+                  <wp:extent cx="6324419" cy="3547937"/>
+                  <wp:effectExtent l="0" t="0" r="635" b="0"/>
+                  <wp:docPr id="35" name="Picture 35"/>
+                  <wp:cNvGraphicFramePr>
+                    <a:graphicFrameLocks xmlns:a="http://schemas.openxmlformats.org/drawingml/2006/main" noChangeAspect="1"/>
+                  </wp:cNvGraphicFramePr>
+                  <a:graphic xmlns:a="http://schemas.openxmlformats.org/drawingml/2006/main">
+                    <a:graphicData uri="http://schemas.openxmlformats.org/drawingml/2006/picture">
+                      <pic:pic xmlns:pic="http://schemas.openxmlformats.org/drawingml/2006/picture">
+                        <pic:nvPicPr>
+                          <pic:cNvPr id="1" name=""/>
+                          <pic:cNvPicPr/>
+                        </pic:nvPicPr>
+                        <pic:blipFill>
+                          <a:blip r:embed="rId27"/>
+                          <a:stretch>
+                            <a:fillRect/>
+                          </a:stretch>
+                        </pic:blipFill>
+                        <pic:spPr>
+                          <a:xfrm>
+                            <a:off x="0" y="0"/>
+                            <a:ext cx="6326640" cy="3549183"/>
+                          </a:xfrm>
+                          <a:prstGeom prst="rect">
+                            <a:avLst/>
+                          </a:prstGeom>
+                        </pic:spPr>
+                      </pic:pic>
+                    </a:graphicData>
+                  </a:graphic>
+                </wp:inline>
+              </w:drawing>
+            </w:r>
+          </w:p>
+          <w:p>
+            <w:pPr>
+              <w:jc w:val="center"/>
+              <w:rPr>
+                <w:lang w:val="it-CH"/>
+              </w:rPr>
+            </w:pPr>
+          </w:p>
+          <w:p>
+            <w:pPr>
+              <w:rPr>
+                <w:lang w:val="en-GB"/>
+              </w:rPr>
+            </w:pPr>
+            <w:r>
+              <w:rPr>
+                <w:lang w:val="en-GB"/>
+              </w:rPr>
+              <w:t>Source:</w:t>
+            </w:r>
+            <w:r>
+              <w:rPr>
+                <w:lang w:val="en-GB"/>
+              </w:rPr>
+              <w:t xml:space="preserve"> </w:t>
+            </w:r>
+            <w:r>
+              <w:rPr>
+                <w:lang w:val="en-GB"/>
+              </w:rPr>
+              <w:t xml:space="preserve"> </w:t>
+            </w:r>
+            <w:r>
+              <w:t xml:space="preserve"> </w:t>
+            </w:r>
+            <w:r>
+              <w:rPr>
+                <w:lang w:val="en-GB"/>
+              </w:rPr>
+              <w:t>https://codepen.io/RSH87/pen/rmgYbo</w:t>
+            </w:r>
+          </w:p>
         </w:tc>
       </w:tr>
     </w:tbl>
     <w:p>
+      <w:pPr>
+        <w:rPr>
+          <w:lang w:val="en-GB"/>
+        </w:rPr>
+      </w:pPr>
       <w:r>
+        <w:rPr>
+          <w:lang w:val="en-GB"/>
+        </w:rPr>
+        <w:lastRenderedPageBreak/>
         <w:t xml:space="preserve"> </w:t>
       </w:r>
     </w:p>

</xml_diff>